<commit_message>
latest versions (+350 in text)
</commit_message>
<xml_diff>
--- a/figures.docx
+++ b/figures.docx
@@ -1196,23 +1196,37 @@
           <w:sz w:val="22"/>
           <w:szCs w:val="22"/>
         </w:rPr>
-        <w:t xml:space="preserve">split into two groups: a train set and a test set. We applied </w:t>
-      </w:r>
-      <w:proofErr w:type="gramStart"/>
-      <w:r>
-        <w:rPr>
-          <w:sz w:val="22"/>
-          <w:szCs w:val="22"/>
-        </w:rPr>
-        <w:t>a z</w:t>
-      </w:r>
-      <w:proofErr w:type="gramEnd"/>
-      <w:r>
-        <w:rPr>
-          <w:sz w:val="22"/>
-          <w:szCs w:val="22"/>
-        </w:rPr>
-        <w:t>-score standardization for the elements of each session matrix (see Eq. 12 in Methods). We trained the classifier – with or without applying PCA – and evaluated the classification accuracy on the test set.</w:t>
+        <w:t xml:space="preserve">split into two groups: a train set and a test set. We applied a standardization </w:t>
+      </w:r>
+      <w:r>
+        <w:rPr>
+          <w:sz w:val="22"/>
+          <w:szCs w:val="22"/>
+        </w:rPr>
+        <w:t xml:space="preserve">using </w:t>
+      </w:r>
+      <w:r>
+        <w:rPr>
+          <w:sz w:val="22"/>
+          <w:szCs w:val="22"/>
+        </w:rPr>
+        <w:t xml:space="preserve">z-score </w:t>
+      </w:r>
+      <w:bookmarkStart w:id="0" w:name="_GoBack"/>
+      <w:bookmarkEnd w:id="0"/>
+      <w:r>
+        <w:rPr>
+          <w:sz w:val="22"/>
+          <w:szCs w:val="22"/>
+        </w:rPr>
+        <w:t xml:space="preserve">over </w:t>
+      </w:r>
+      <w:r>
+        <w:rPr>
+          <w:sz w:val="22"/>
+          <w:szCs w:val="22"/>
+        </w:rPr>
+        <w:t>the elements of each session matrix (see Eq. 12 in Methods). We trained the classifier – with or without applying PCA – and evaluated the classification accuracy on the test set.</w:t>
       </w:r>
       <w:r>
         <w:rPr>
@@ -1340,7 +1354,7 @@
           <w:sz w:val="22"/>
           <w:szCs w:val="22"/>
         </w:rPr>
-        <w:t xml:space="preserve"> increasing the </w:t>
+        <w:t xml:space="preserve"> </w:t>
       </w:r>
       <w:r>
         <w:rPr>
@@ -1348,7 +1362,7 @@
           <w:szCs w:val="22"/>
         </w:rPr>
         <w:lastRenderedPageBreak/>
-        <w:t xml:space="preserve">number of sessions per subject used </w:t>
+        <w:t xml:space="preserve">increasing the number of sessions per subject used </w:t>
       </w:r>
       <w:r>
         <w:rPr>
@@ -1635,8 +1649,8 @@
         </w:rPr>
         <w:t>in the order of RFE ranki</w:t>
       </w:r>
-      <w:bookmarkStart w:id="0" w:name="__DdeLink__78_11262146081"/>
-      <w:bookmarkEnd w:id="0"/>
+      <w:bookmarkStart w:id="1" w:name="__DdeLink__78_11262146081"/>
+      <w:bookmarkEnd w:id="1"/>
       <w:r>
         <w:rPr>
           <w:sz w:val="22"/>
@@ -2469,8 +2483,6 @@
         </w:rPr>
         <w:t>7</w:t>
       </w:r>
-      <w:bookmarkStart w:id="1" w:name="_GoBack"/>
-      <w:bookmarkEnd w:id="1"/>
       <w:r>
         <w:rPr>
           <w:sz w:val="22"/>

</xml_diff>

<commit_message>
last changes before biorxiv
</commit_message>
<xml_diff>
--- a/figures.docx
+++ b/figures.docx
@@ -99,7 +99,25 @@
           <w:sz w:val="22"/>
           <w:szCs w:val="22"/>
         </w:rPr>
-        <w:t xml:space="preserve">After a standard pre-processing pipeline, a parcellation covering the whole-brain is applied to extract BOLD time series: 116 ROIs for </w:t>
+        <w:t xml:space="preserve">After a standard pre-processing pipeline, a </w:t>
+      </w:r>
+      <w:proofErr w:type="spellStart"/>
+      <w:r>
+        <w:rPr>
+          <w:color w:val="000000"/>
+          <w:sz w:val="22"/>
+          <w:szCs w:val="22"/>
+        </w:rPr>
+        <w:t>parcellation</w:t>
+      </w:r>
+      <w:proofErr w:type="spellEnd"/>
+      <w:r>
+        <w:rPr>
+          <w:color w:val="000000"/>
+          <w:sz w:val="22"/>
+          <w:szCs w:val="22"/>
+        </w:rPr>
+        <w:t xml:space="preserve"> covering the whole-brain is applied to extract BOLD time series: 116 ROIs for </w:t>
       </w:r>
       <w:r>
         <w:rPr>
@@ -131,7 +149,43 @@
           <w:sz w:val="22"/>
           <w:szCs w:val="22"/>
         </w:rPr>
-        <w:t xml:space="preserve">and 66 ROIs for the Hagmann parcellation; each color represents an anatomical subsystem of several ROIs. Here we consider </w:t>
+        <w:t xml:space="preserve">and 66 ROIs for the </w:t>
+      </w:r>
+      <w:proofErr w:type="spellStart"/>
+      <w:r>
+        <w:rPr>
+          <w:color w:val="000000"/>
+          <w:sz w:val="22"/>
+          <w:szCs w:val="22"/>
+        </w:rPr>
+        <w:t>Hagmann</w:t>
+      </w:r>
+      <w:proofErr w:type="spellEnd"/>
+      <w:r>
+        <w:rPr>
+          <w:color w:val="000000"/>
+          <w:sz w:val="22"/>
+          <w:szCs w:val="22"/>
+        </w:rPr>
+        <w:t xml:space="preserve"> </w:t>
+      </w:r>
+      <w:proofErr w:type="spellStart"/>
+      <w:r>
+        <w:rPr>
+          <w:color w:val="000000"/>
+          <w:sz w:val="22"/>
+          <w:szCs w:val="22"/>
+        </w:rPr>
+        <w:t>parcellation</w:t>
+      </w:r>
+      <w:proofErr w:type="spellEnd"/>
+      <w:r>
+        <w:rPr>
+          <w:color w:val="000000"/>
+          <w:sz w:val="22"/>
+          <w:szCs w:val="22"/>
+        </w:rPr>
+        <w:t xml:space="preserve">; each color represents an anatomical subsystem of several ROIs. Here we consider </w:t>
       </w:r>
       <w:r>
         <w:rPr>
@@ -147,7 +201,25 @@
           <w:sz w:val="22"/>
           <w:szCs w:val="22"/>
         </w:rPr>
-        <w:t xml:space="preserve">versions of functional connectivity: the classical corrFC corresponding to the Pearson correlation </w:t>
+        <w:t xml:space="preserve">versions of functional connectivity: the classical </w:t>
+      </w:r>
+      <w:proofErr w:type="spellStart"/>
+      <w:r>
+        <w:rPr>
+          <w:color w:val="000000"/>
+          <w:sz w:val="22"/>
+          <w:szCs w:val="22"/>
+        </w:rPr>
+        <w:t>corrFC</w:t>
+      </w:r>
+      <w:proofErr w:type="spellEnd"/>
+      <w:r>
+        <w:rPr>
+          <w:color w:val="000000"/>
+          <w:sz w:val="22"/>
+          <w:szCs w:val="22"/>
+        </w:rPr>
+        <w:t xml:space="preserve"> corresponding to the Pearson correlation </w:t>
       </w:r>
       <w:r>
         <w:rPr>
@@ -269,13 +341,23 @@
         </w:rPr>
         <w:t xml:space="preserve">see </w:t>
       </w:r>
-      <w:r>
-        <w:rPr>
-          <w:color w:val="000000"/>
-          <w:sz w:val="22"/>
-          <w:szCs w:val="22"/>
-        </w:rPr>
-        <w:t xml:space="preserve">Eqs. </w:t>
+      <w:proofErr w:type="spellStart"/>
+      <w:r>
+        <w:rPr>
+          <w:color w:val="000000"/>
+          <w:sz w:val="22"/>
+          <w:szCs w:val="22"/>
+        </w:rPr>
+        <w:t>Eqs</w:t>
+      </w:r>
+      <w:proofErr w:type="spellEnd"/>
+      <w:r>
+        <w:rPr>
+          <w:color w:val="000000"/>
+          <w:sz w:val="22"/>
+          <w:szCs w:val="22"/>
+        </w:rPr>
+        <w:t xml:space="preserve">. </w:t>
       </w:r>
       <w:r>
         <w:rPr>
@@ -307,7 +389,25 @@
           <w:sz w:val="22"/>
           <w:szCs w:val="22"/>
         </w:rPr>
-        <w:t xml:space="preserve"> and </w:t>
+        <w:t xml:space="preserve"> </w:t>
+      </w:r>
+      <w:proofErr w:type="gramStart"/>
+      <w:r>
+        <w:rPr>
+          <w:color w:val="000000"/>
+          <w:sz w:val="22"/>
+          <w:szCs w:val="22"/>
+        </w:rPr>
+        <w:t>and</w:t>
+      </w:r>
+      <w:proofErr w:type="gramEnd"/>
+      <w:r>
+        <w:rPr>
+          <w:color w:val="000000"/>
+          <w:sz w:val="22"/>
+          <w:szCs w:val="22"/>
+        </w:rPr>
+        <w:t xml:space="preserve"> </w:t>
       </w:r>
       <w:r>
         <w:rPr>
@@ -333,8 +433,6 @@
         </w:rPr>
         <w:t>)</w:t>
       </w:r>
-      <w:bookmarkStart w:id="0" w:name="_GoBack"/>
-      <w:bookmarkEnd w:id="0"/>
       <w:r>
         <w:rPr>
           <w:color w:val="000000"/>
@@ -367,7 +465,16 @@
           <w:sz w:val="22"/>
           <w:szCs w:val="22"/>
         </w:rPr>
-        <w:t>Whole-brain network model to interpret fMRI data. The local fluctuating activity (where Σ</w:t>
+        <w:t xml:space="preserve">Whole-brain network model to interpret fMRI data. The local fluctuating activity (where </w:t>
+      </w:r>
+      <w:proofErr w:type="spellStart"/>
+      <w:r>
+        <w:rPr>
+          <w:color w:val="000000"/>
+          <w:sz w:val="22"/>
+          <w:szCs w:val="22"/>
+        </w:rPr>
+        <w:t>Σ</w:t>
       </w:r>
       <w:r>
         <w:rPr>
@@ -378,13 +485,32 @@
         </w:rPr>
         <w:t>ii</w:t>
       </w:r>
-      <w:r>
-        <w:rPr>
-          <w:color w:val="000000"/>
-          <w:sz w:val="22"/>
-          <w:szCs w:val="22"/>
-        </w:rPr>
-        <w:t xml:space="preserve"> is the variance of the input to region i) propagates via the recurrent EC to generate the correlation patterns at the network level. Structural connectivity (SC, bottom) obtained using DTI determines the skeleton of EC. The </w:t>
+      <w:proofErr w:type="spellEnd"/>
+      <w:r>
+        <w:rPr>
+          <w:color w:val="000000"/>
+          <w:sz w:val="22"/>
+          <w:szCs w:val="22"/>
+        </w:rPr>
+        <w:t xml:space="preserve"> is the variance of the input to region </w:t>
+      </w:r>
+      <w:proofErr w:type="spellStart"/>
+      <w:r>
+        <w:rPr>
+          <w:color w:val="000000"/>
+          <w:sz w:val="22"/>
+          <w:szCs w:val="22"/>
+        </w:rPr>
+        <w:t>i</w:t>
+      </w:r>
+      <w:proofErr w:type="spellEnd"/>
+      <w:r>
+        <w:rPr>
+          <w:color w:val="000000"/>
+          <w:sz w:val="22"/>
+          <w:szCs w:val="22"/>
+        </w:rPr>
+        <w:t xml:space="preserve">) propagates via the recurrent EC to generate the correlation patterns at the network level. Structural connectivity (SC, bottom) obtained using DTI determines the skeleton of EC. The </w:t>
       </w:r>
       <w:r>
         <w:rPr>
@@ -418,7 +544,25 @@
           <w:sz w:val="22"/>
           <w:szCs w:val="22"/>
         </w:rPr>
-        <w:t>Each corrFC matrix is symmetric and has all diagonal elements equal to 1, so only 6670 independent links are retained for identification/classification (lower triangle). Likewise, the EC matrix has 4056 non-zero elements that are used in the classification (density of 30%).</w:t>
+        <w:t xml:space="preserve">Each </w:t>
+      </w:r>
+      <w:proofErr w:type="spellStart"/>
+      <w:r>
+        <w:rPr>
+          <w:color w:val="000000"/>
+          <w:sz w:val="22"/>
+          <w:szCs w:val="22"/>
+        </w:rPr>
+        <w:t>corrFC</w:t>
+      </w:r>
+      <w:proofErr w:type="spellEnd"/>
+      <w:r>
+        <w:rPr>
+          <w:color w:val="000000"/>
+          <w:sz w:val="22"/>
+          <w:szCs w:val="22"/>
+        </w:rPr>
+        <w:t xml:space="preserve"> matrix is symmetric and has all diagonal elements equal to 1, so only 6670 independent links are retained for identification/classification (lower triangle). Likewise, the EC matrix has 4056 non-zero elements that are used in the classification (density of 30%).</w:t>
       </w:r>
     </w:p>
     <w:p>
@@ -527,7 +671,27 @@
           <w:sz w:val="22"/>
           <w:szCs w:val="22"/>
         </w:rPr>
-        <w:t>Figure 2: Within- and between-subject similarity (WSS and BSS, respectively) for EC and corrFC. A)</w:t>
+        <w:t xml:space="preserve">Figure 2: Within- and between-subject similarity (WSS and BSS, respectively) for EC and </w:t>
+      </w:r>
+      <w:proofErr w:type="spellStart"/>
+      <w:r>
+        <w:rPr>
+          <w:b/>
+          <w:bCs/>
+          <w:sz w:val="22"/>
+          <w:szCs w:val="22"/>
+        </w:rPr>
+        <w:t>corrFC</w:t>
+      </w:r>
+      <w:proofErr w:type="spellEnd"/>
+      <w:r>
+        <w:rPr>
+          <w:b/>
+          <w:bCs/>
+          <w:sz w:val="22"/>
+          <w:szCs w:val="22"/>
+        </w:rPr>
+        <w:t>. A)</w:t>
       </w:r>
       <w:r>
         <w:rPr>
@@ -702,12 +866,21 @@
         </w:rPr>
         <w:t xml:space="preserve">distributions for </w:t>
       </w:r>
-      <w:r>
-        <w:rPr>
-          <w:sz w:val="22"/>
-          <w:szCs w:val="22"/>
-        </w:rPr>
-        <w:t xml:space="preserve">corrFC. </w:t>
+      <w:proofErr w:type="spellStart"/>
+      <w:r>
+        <w:rPr>
+          <w:sz w:val="22"/>
+          <w:szCs w:val="22"/>
+        </w:rPr>
+        <w:t>corrFC</w:t>
+      </w:r>
+      <w:proofErr w:type="spellEnd"/>
+      <w:r>
+        <w:rPr>
+          <w:sz w:val="22"/>
+          <w:szCs w:val="22"/>
+        </w:rPr>
+        <w:t xml:space="preserve">. </w:t>
       </w:r>
       <w:r>
         <w:rPr>
@@ -751,7 +924,23 @@
           <w:sz w:val="22"/>
           <w:szCs w:val="22"/>
         </w:rPr>
-        <w:t xml:space="preserve">obtained from PCA for EC (top row) and corrFC (bottom row). Each point corresponds to a session and each color to one of the 6 subjects, as in panel A. </w:t>
+        <w:t xml:space="preserve">obtained from PCA for EC (top row) and </w:t>
+      </w:r>
+      <w:proofErr w:type="spellStart"/>
+      <w:r>
+        <w:rPr>
+          <w:sz w:val="22"/>
+          <w:szCs w:val="22"/>
+        </w:rPr>
+        <w:t>corrFC</w:t>
+      </w:r>
+      <w:proofErr w:type="spellEnd"/>
+      <w:r>
+        <w:rPr>
+          <w:sz w:val="22"/>
+          <w:szCs w:val="22"/>
+        </w:rPr>
+        <w:t xml:space="preserve"> (bottom row). Each point corresponds to a session and each color to one of the 6 subjects, as in panel A. </w:t>
       </w:r>
       <w:r>
         <w:rPr>
@@ -811,7 +1000,23 @@
           <w:sz w:val="22"/>
           <w:szCs w:val="22"/>
         </w:rPr>
-        <w:t xml:space="preserve">Distribution of the silhouette coefficients for EC (top panel) and corrFC (bottom panel): comparison between the original link space (left) and the </w:t>
+        <w:t xml:space="preserve">Distribution of the silhouette coefficients for EC (top panel) and </w:t>
+      </w:r>
+      <w:proofErr w:type="spellStart"/>
+      <w:r>
+        <w:rPr>
+          <w:sz w:val="22"/>
+          <w:szCs w:val="22"/>
+        </w:rPr>
+        <w:t>corrFC</w:t>
+      </w:r>
+      <w:proofErr w:type="spellEnd"/>
+      <w:r>
+        <w:rPr>
+          <w:sz w:val="22"/>
+          <w:szCs w:val="22"/>
+        </w:rPr>
+        <w:t xml:space="preserve"> (bottom panel): comparison between the original link space (left) and the </w:t>
       </w:r>
       <w:r>
         <w:rPr>
@@ -909,7 +1114,23 @@
           <w:sz w:val="22"/>
           <w:szCs w:val="22"/>
         </w:rPr>
-        <w:t xml:space="preserve">Note the larger silhouette coefficients for EC than corrFC. </w:t>
+        <w:t xml:space="preserve">Note the larger silhouette coefficients for EC than </w:t>
+      </w:r>
+      <w:proofErr w:type="spellStart"/>
+      <w:r>
+        <w:rPr>
+          <w:sz w:val="22"/>
+          <w:szCs w:val="22"/>
+        </w:rPr>
+        <w:t>corrFC</w:t>
+      </w:r>
+      <w:proofErr w:type="spellEnd"/>
+      <w:r>
+        <w:rPr>
+          <w:sz w:val="22"/>
+          <w:szCs w:val="22"/>
+        </w:rPr>
+        <w:t xml:space="preserve">. </w:t>
       </w:r>
     </w:p>
     <w:p>
@@ -935,6 +1156,7 @@
       <w:pPr>
         <w:pageBreakBefore/>
       </w:pPr>
+      <w:bookmarkStart w:id="0" w:name="_GoBack"/>
       <w:r>
         <w:rPr>
           <w:noProof/>
@@ -942,7 +1164,7 @@
         <w:lastRenderedPageBreak/>
         <w:drawing>
           <wp:inline distT="0" distB="0" distL="0" distR="0">
-            <wp:extent cx="5400040" cy="7647305"/>
+            <wp:extent cx="5400040" cy="7646781"/>
             <wp:effectExtent l="0" t="0" r="0" b="0"/>
             <wp:docPr id="3" name="Picture"/>
             <wp:cNvGraphicFramePr>
@@ -958,7 +1180,13 @@
                     </pic:cNvPicPr>
                   </pic:nvPicPr>
                   <pic:blipFill>
-                    <a:blip r:embed="rId7"/>
+                    <a:blip r:embed="rId7" cstate="print">
+                      <a:extLst>
+                        <a:ext uri="{28A0092B-C50C-407E-A947-70E740481C1C}">
+                          <a14:useLocalDpi xmlns:a14="http://schemas.microsoft.com/office/drawing/2010/main" val="0"/>
+                        </a:ext>
+                      </a:extLst>
+                    </a:blip>
                     <a:stretch>
                       <a:fillRect/>
                     </a:stretch>
@@ -966,7 +1194,7 @@
                   <pic:spPr bwMode="auto">
                     <a:xfrm>
                       <a:off x="0" y="0"/>
-                      <a:ext cx="5400040" cy="7647305"/>
+                      <a:ext cx="5400040" cy="7646781"/>
                     </a:xfrm>
                     <a:prstGeom prst="rect">
                       <a:avLst/>
@@ -985,6 +1213,7 @@
           </wp:inline>
         </w:drawing>
       </w:r>
+      <w:bookmarkEnd w:id="0"/>
     </w:p>
     <w:p>
       <w:pPr>
@@ -1393,14 +1622,7 @@
           <w:sz w:val="22"/>
           <w:szCs w:val="22"/>
         </w:rPr>
-        <w:t xml:space="preserve">The ROIs are grouped in anatomical pools, as detailed in Supplementary </w:t>
-      </w:r>
-      <w:r>
-        <w:rPr>
-          <w:sz w:val="22"/>
-          <w:szCs w:val="22"/>
-        </w:rPr>
-        <w:t xml:space="preserve">Table S2. </w:t>
+        <w:t xml:space="preserve">The ROIs are grouped in anatomical pools, as detailed in Supplementary Table S2. </w:t>
       </w:r>
       <w:r>
         <w:rPr>
@@ -1557,7 +1779,23 @@
           <w:sz w:val="22"/>
           <w:szCs w:val="22"/>
         </w:rPr>
-        <w:t xml:space="preserve">raph plot represents the 57 most discriminative EC links supporting the classification of subjects (same as in Figure 3C). The size of each node represents its betweenness centrality in the extracted network. The most central regions are located mainly in the frontal and cingulate cortices. The bottom circular plot shows the asymmetry and lateralization of the network, with more links located in the left hemisphere. Links that are inside the circle correspond to contralateral connections, while links outside the circle are ipsilateral connections. </w:t>
+        <w:t xml:space="preserve">raph plot represents the 57 most discriminative EC links supporting the classification of subjects (same as in Figure 3C). The size of each node represents its </w:t>
+      </w:r>
+      <w:proofErr w:type="spellStart"/>
+      <w:r>
+        <w:rPr>
+          <w:sz w:val="22"/>
+          <w:szCs w:val="22"/>
+        </w:rPr>
+        <w:t>betweenness</w:t>
+      </w:r>
+      <w:proofErr w:type="spellEnd"/>
+      <w:r>
+        <w:rPr>
+          <w:sz w:val="22"/>
+          <w:szCs w:val="22"/>
+        </w:rPr>
+        <w:t xml:space="preserve"> centrality in the extracted network. The most central regions are located mainly in the frontal and cingulate cortices. The bottom circular plot shows the asymmetry and lateralization of the network, with more links located in the left hemisphere. Links that are inside the circle correspond to contralateral connections, while links outside the circle are ipsilateral connections. </w:t>
       </w:r>
       <w:r>
         <w:rPr>
@@ -2374,7 +2612,7 @@
   <a:extraClrSchemeLst/>
   <a:extLst>
     <a:ext uri="{05A4C25C-085E-4340-85A3-A5531E510DB2}">
-      <thm15:themeFamily xmlns:thm15="http://schemas.microsoft.com/office/thememl/2012/main" xmlns="" name="Office Theme" id="{62F939B6-93AF-4DB8-9C6B-D6C7DFDC589F}" vid="{4A3C46E8-61CC-4603-A589-7422A47A8E4A}"/>
+      <thm15:themeFamily xmlns="" xmlns:thm15="http://schemas.microsoft.com/office/thememl/2012/main" name="Office Theme" id="{62F939B6-93AF-4DB8-9C6B-D6C7DFDC589F}" vid="{4A3C46E8-61CC-4603-A589-7422A47A8E4A}"/>
     </a:ext>
   </a:extLst>
 </a:theme>

</xml_diff>